<commit_message>
Power Supply Project links
</commit_message>
<xml_diff>
--- a/RCET2253/PowerSupplyProject/Power Supply Project.docx
+++ b/RCET2253/PowerSupplyProject/Power Supply Project.docx
@@ -1,6 +1,6 @@
 
 <file path=word/document.xml><?xml version="1.0" encoding="utf-8"?>
-<w:document xmlns:wpc="http://schemas.microsoft.com/office/word/2010/wordprocessingCanvas" xmlns:cx="http://schemas.microsoft.com/office/drawing/2014/chartex" xmlns:cx1="http://schemas.microsoft.com/office/drawing/2015/9/8/chartex" xmlns:cx2="http://schemas.microsoft.com/office/drawing/2015/10/21/chartex" xmlns:cx3="http://schemas.microsoft.com/office/drawing/2016/5/9/chartex" xmlns:cx4="http://schemas.microsoft.com/office/drawing/2016/5/10/chartex" xmlns:cx5="http://schemas.microsoft.com/office/drawing/2016/5/11/chartex" xmlns:cx6="http://schemas.microsoft.com/office/drawing/2016/5/12/chartex" xmlns:cx7="http://schemas.microsoft.com/office/drawing/2016/5/13/chartex" xmlns:cx8="http://schemas.microsoft.com/office/drawing/2016/5/14/chartex" xmlns:mc="http://schemas.openxmlformats.org/markup-compatibility/2006" xmlns:aink="http://schemas.microsoft.com/office/drawing/2016/ink" xmlns:am3d="http://schemas.microsoft.com/office/drawing/2017/model3d" xmlns:o="urn:schemas-microsoft-com:office:office" xmlns:r="http://schemas.openxmlformats.org/officeDocument/2006/relationships" xmlns:m="http://schemas.openxmlformats.org/officeDocument/2006/math" xmlns:v="urn:schemas-microsoft-com:vml" xmlns:wp14="http://schemas.microsoft.com/office/word/2010/wordprocessingDrawing" xmlns:wp="http://schemas.openxmlformats.org/drawingml/2006/wordprocessingDrawing" xmlns:w10="urn:schemas-microsoft-com:office:word" xmlns:w="http://schemas.openxmlformats.org/wordprocessingml/2006/main" xmlns:w14="http://schemas.microsoft.com/office/word/2010/wordml" xmlns:w15="http://schemas.microsoft.com/office/word/2012/wordml" xmlns:w16cid="http://schemas.microsoft.com/office/word/2016/wordml/cid" xmlns:w16se="http://schemas.microsoft.com/office/word/2015/wordml/symex" xmlns:wpg="http://schemas.microsoft.com/office/word/2010/wordprocessingGroup" xmlns:wpi="http://schemas.microsoft.com/office/word/2010/wordprocessingInk" xmlns:wne="http://schemas.microsoft.com/office/word/2006/wordml" xmlns:wps="http://schemas.microsoft.com/office/word/2010/wordprocessingShape" mc:Ignorable="w14 w15 w16se w16cid wp14">
+<w:document xmlns:wpc="http://schemas.microsoft.com/office/word/2010/wordprocessingCanvas" xmlns:cx="http://schemas.microsoft.com/office/drawing/2014/chartex" xmlns:cx1="http://schemas.microsoft.com/office/drawing/2015/9/8/chartex" xmlns:cx2="http://schemas.microsoft.com/office/drawing/2015/10/21/chartex" xmlns:cx3="http://schemas.microsoft.com/office/drawing/2016/5/9/chartex" xmlns:cx4="http://schemas.microsoft.com/office/drawing/2016/5/10/chartex" xmlns:cx5="http://schemas.microsoft.com/office/drawing/2016/5/11/chartex" xmlns:cx6="http://schemas.microsoft.com/office/drawing/2016/5/12/chartex" xmlns:cx7="http://schemas.microsoft.com/office/drawing/2016/5/13/chartex" xmlns:cx8="http://schemas.microsoft.com/office/drawing/2016/5/14/chartex" xmlns:mc="http://schemas.openxmlformats.org/markup-compatibility/2006" xmlns:aink="http://schemas.microsoft.com/office/drawing/2016/ink" xmlns:am3d="http://schemas.microsoft.com/office/drawing/2017/model3d" xmlns:o="urn:schemas-microsoft-com:office:office" xmlns:r="http://schemas.openxmlformats.org/officeDocument/2006/relationships" xmlns:m="http://schemas.openxmlformats.org/officeDocument/2006/math" xmlns:v="urn:schemas-microsoft-com:vml" xmlns:wp14="http://schemas.microsoft.com/office/word/2010/wordprocessingDrawing" xmlns:wp="http://schemas.openxmlformats.org/drawingml/2006/wordprocessingDrawing" xmlns:w10="urn:schemas-microsoft-com:office:word" xmlns:w="http://schemas.openxmlformats.org/wordprocessingml/2006/main" xmlns:w14="http://schemas.microsoft.com/office/word/2010/wordml" xmlns:w15="http://schemas.microsoft.com/office/word/2012/wordml" xmlns:w16cex="http://schemas.microsoft.com/office/word/2018/wordml/cex" xmlns:w16cid="http://schemas.microsoft.com/office/word/2016/wordml/cid" xmlns:w16="http://schemas.microsoft.com/office/word/2018/wordml" xmlns:w16sdtdh="http://schemas.microsoft.com/office/word/2020/wordml/sdtdatahash" xmlns:w16se="http://schemas.microsoft.com/office/word/2015/wordml/symex" xmlns:wpg="http://schemas.microsoft.com/office/word/2010/wordprocessingGroup" xmlns:wpi="http://schemas.microsoft.com/office/word/2010/wordprocessingInk" xmlns:wne="http://schemas.microsoft.com/office/word/2006/wordml" xmlns:wps="http://schemas.microsoft.com/office/word/2010/wordprocessingShape" mc:Ignorable="w14 w15 w16se w16cid w16 w16cex w16sdtdh wp14">
   <w:body>
     <w:p>
       <w:pPr>
@@ -191,7 +191,15 @@
           <w:sz w:val="24"/>
           <w:szCs w:val="24"/>
         </w:rPr>
-        <w:instrText xml:space="preserve"> HYPERLINK "https://drive.google.com/file/d/1dVP4FTlOUFsxlAmhoRq_uKyBFUc9YH7r/view?usp=sharing" </w:instrText>
+        <w:instrText>HYPERLINK "https://github.com/leistimo/RCET_ThirdSemester/blob/master/RCET2253/PowerSupplyProject/Linear%20Regulated%20PS%20Checkoff%20Sheet%20F2021.docx.pdf"</w:instrText>
+      </w:r>
+      <w:r>
+        <w:rPr>
+          <w:rFonts w:ascii="Times New Roman" w:hAnsi="Times New Roman" w:cs="Times New Roman"/>
+          <w:b/>
+          <w:sz w:val="24"/>
+          <w:szCs w:val="24"/>
+        </w:rPr>
       </w:r>
       <w:r>
         <w:rPr>
@@ -253,7 +261,15 @@
           <w:sz w:val="24"/>
           <w:szCs w:val="24"/>
         </w:rPr>
-        <w:instrText>HYPERLINK "https://drive.google.com/file/d/1dXzQiUL2oj7Vc0YjjrJy2lnzfSZpn8fw/view?usp=sharing"</w:instrText>
+        <w:instrText>HYPERLINK "https://github.com/leistimo/RCET_ThirdSemester/blob/master/RCET2253/PowerSupplyProject/Transformers%20ds-st-st-series.pdf"</w:instrText>
+      </w:r>
+      <w:r>
+        <w:rPr>
+          <w:rFonts w:ascii="Times New Roman" w:hAnsi="Times New Roman" w:cs="Times New Roman"/>
+          <w:b/>
+          <w:sz w:val="24"/>
+          <w:szCs w:val="24"/>
+        </w:rPr>
       </w:r>
       <w:r>
         <w:rPr>
@@ -409,18 +425,35 @@
           <w:szCs w:val="24"/>
         </w:rPr>
       </w:pPr>
-      <w:hyperlink r:id="rId12" w:history="1">
-        <w:r>
-          <w:rPr>
-            <w:rStyle w:val="Hyperlink"/>
-            <w:rFonts w:ascii="Times New Roman" w:hAnsi="Times New Roman" w:cs="Times New Roman"/>
-            <w:b/>
-            <w:sz w:val="24"/>
-            <w:szCs w:val="24"/>
-          </w:rPr>
-          <w:t>Heat Sink ver2</w:t>
-        </w:r>
-      </w:hyperlink>
+      <w:r>
+        <w:fldChar w:fldCharType="begin"/>
+      </w:r>
+      <w:r>
+        <w:instrText>HYPERLINK "https://github.com/leistimo/RCET_ThirdSemester/blob/master/RCET2253/PowerSupplyProject/sink_f_r.pdf"</w:instrText>
+      </w:r>
+      <w:r>
+        <w:fldChar w:fldCharType="separate"/>
+      </w:r>
+      <w:r>
+        <w:rPr>
+          <w:rStyle w:val="Hyperlink"/>
+          <w:rFonts w:ascii="Times New Roman" w:hAnsi="Times New Roman" w:cs="Times New Roman"/>
+          <w:b/>
+          <w:sz w:val="24"/>
+          <w:szCs w:val="24"/>
+        </w:rPr>
+        <w:t>Heat Sink ver2</w:t>
+      </w:r>
+      <w:r>
+        <w:rPr>
+          <w:rStyle w:val="Hyperlink"/>
+          <w:rFonts w:ascii="Times New Roman" w:hAnsi="Times New Roman" w:cs="Times New Roman"/>
+          <w:b/>
+          <w:sz w:val="24"/>
+          <w:szCs w:val="24"/>
+        </w:rPr>
+        <w:fldChar w:fldCharType="end"/>
+      </w:r>
     </w:p>
     <w:p>
       <w:pPr>
@@ -591,7 +624,7 @@
                     <pic:cNvPicPr/>
                   </pic:nvPicPr>
                   <pic:blipFill rotWithShape="1">
-                    <a:blip r:embed="rId13" cstate="print">
+                    <a:blip r:embed="rId12" cstate="print">
                       <a:extLst>
                         <a:ext uri="{28A0092B-C50C-407E-A947-70E740481C1C}">
                           <a14:useLocalDpi xmlns:a14="http://schemas.microsoft.com/office/drawing/2010/main" val="0"/>
@@ -1030,8 +1063,6 @@
         </w:rPr>
         <w:t>*(connect power cord ground to the circuit after Isolation load testing is complete)</w:t>
       </w:r>
-      <w:bookmarkStart w:id="0" w:name="_GoBack"/>
-      <w:bookmarkEnd w:id="0"/>
     </w:p>
     <w:p>
       <w:pPr>
@@ -1084,7 +1115,7 @@
                     <pic:cNvPicPr/>
                   </pic:nvPicPr>
                   <pic:blipFill>
-                    <a:blip r:embed="rId14">
+                    <a:blip r:embed="rId13">
                       <a:extLst>
                         <a:ext uri="{28A0092B-C50C-407E-A947-70E740481C1C}">
                           <a14:useLocalDpi xmlns:a14="http://schemas.microsoft.com/office/drawing/2010/main" val="0"/>
@@ -1195,7 +1226,7 @@
                     <pic:cNvPicPr/>
                   </pic:nvPicPr>
                   <pic:blipFill>
-                    <a:blip r:embed="rId15">
+                    <a:blip r:embed="rId14">
                       <a:extLst>
                         <a:ext uri="{28A0092B-C50C-407E-A947-70E740481C1C}">
                           <a14:useLocalDpi xmlns:a14="http://schemas.microsoft.com/office/drawing/2010/main" val="0"/>
@@ -1577,7 +1608,7 @@
                     <pic:cNvPicPr/>
                   </pic:nvPicPr>
                   <pic:blipFill>
-                    <a:blip r:embed="rId16">
+                    <a:blip r:embed="rId15">
                       <a:extLst>
                         <a:ext uri="{28A0092B-C50C-407E-A947-70E740481C1C}">
                           <a14:useLocalDpi xmlns:a14="http://schemas.microsoft.com/office/drawing/2010/main" val="0"/>
@@ -1844,7 +1875,7 @@
                     <pic:cNvPicPr/>
                   </pic:nvPicPr>
                   <pic:blipFill>
-                    <a:blip r:embed="rId17">
+                    <a:blip r:embed="rId16">
                       <a:extLst>
                         <a:ext uri="{28A0092B-C50C-407E-A947-70E740481C1C}">
                           <a14:useLocalDpi xmlns:a14="http://schemas.microsoft.com/office/drawing/2010/main" val="0"/>
@@ -2045,7 +2076,7 @@
                     <pic:cNvPicPr/>
                   </pic:nvPicPr>
                   <pic:blipFill>
-                    <a:blip r:embed="rId18" cstate="print">
+                    <a:blip r:embed="rId17" cstate="print">
                       <a:extLst>
                         <a:ext uri="{28A0092B-C50C-407E-A947-70E740481C1C}">
                           <a14:useLocalDpi xmlns:a14="http://schemas.microsoft.com/office/drawing/2010/main" val="0"/>
@@ -2466,7 +2497,7 @@
                     <pic:cNvPicPr/>
                   </pic:nvPicPr>
                   <pic:blipFill>
-                    <a:blip r:embed="rId19">
+                    <a:blip r:embed="rId18">
                       <a:extLst>
                         <a:ext uri="{28A0092B-C50C-407E-A947-70E740481C1C}">
                           <a14:useLocalDpi xmlns:a14="http://schemas.microsoft.com/office/drawing/2010/main" val="0"/>
@@ -2657,8 +2688,8 @@
       </w:r>
     </w:p>
     <w:sectPr>
-      <w:headerReference w:type="default" r:id="rId20"/>
-      <w:footerReference w:type="default" r:id="rId21"/>
+      <w:headerReference w:type="default" r:id="rId19"/>
+      <w:footerReference w:type="default" r:id="rId20"/>
       <w:pgSz w:w="12240" w:h="15840"/>
       <w:pgMar w:top="1440" w:right="1440" w:bottom="1440" w:left="1440" w:header="720" w:footer="720" w:gutter="0"/>
       <w:cols w:space="720"/>
@@ -2669,7 +2700,7 @@
 </file>
 
 <file path=word/endnotes.xml><?xml version="1.0" encoding="utf-8"?>
-<w:endnotes xmlns:wpc="http://schemas.microsoft.com/office/word/2010/wordprocessingCanvas" xmlns:cx="http://schemas.microsoft.com/office/drawing/2014/chartex" xmlns:cx1="http://schemas.microsoft.com/office/drawing/2015/9/8/chartex" xmlns:cx2="http://schemas.microsoft.com/office/drawing/2015/10/21/chartex" xmlns:cx3="http://schemas.microsoft.com/office/drawing/2016/5/9/chartex" xmlns:cx4="http://schemas.microsoft.com/office/drawing/2016/5/10/chartex" xmlns:cx5="http://schemas.microsoft.com/office/drawing/2016/5/11/chartex" xmlns:cx6="http://schemas.microsoft.com/office/drawing/2016/5/12/chartex" xmlns:cx7="http://schemas.microsoft.com/office/drawing/2016/5/13/chartex" xmlns:cx8="http://schemas.microsoft.com/office/drawing/2016/5/14/chartex" xmlns:mc="http://schemas.openxmlformats.org/markup-compatibility/2006" xmlns:aink="http://schemas.microsoft.com/office/drawing/2016/ink" xmlns:am3d="http://schemas.microsoft.com/office/drawing/2017/model3d" xmlns:o="urn:schemas-microsoft-com:office:office" xmlns:r="http://schemas.openxmlformats.org/officeDocument/2006/relationships" xmlns:m="http://schemas.openxmlformats.org/officeDocument/2006/math" xmlns:v="urn:schemas-microsoft-com:vml" xmlns:wp14="http://schemas.microsoft.com/office/word/2010/wordprocessingDrawing" xmlns:wp="http://schemas.openxmlformats.org/drawingml/2006/wordprocessingDrawing" xmlns:w10="urn:schemas-microsoft-com:office:word" xmlns:w="http://schemas.openxmlformats.org/wordprocessingml/2006/main" xmlns:w14="http://schemas.microsoft.com/office/word/2010/wordml" xmlns:w15="http://schemas.microsoft.com/office/word/2012/wordml" xmlns:w16cid="http://schemas.microsoft.com/office/word/2016/wordml/cid" xmlns:w16se="http://schemas.microsoft.com/office/word/2015/wordml/symex" xmlns:wpg="http://schemas.microsoft.com/office/word/2010/wordprocessingGroup" xmlns:wpi="http://schemas.microsoft.com/office/word/2010/wordprocessingInk" xmlns:wne="http://schemas.microsoft.com/office/word/2006/wordml" xmlns:wps="http://schemas.microsoft.com/office/word/2010/wordprocessingShape" mc:Ignorable="w14 w15 w16se w16cid wp14">
+<w:endnotes xmlns:wpc="http://schemas.microsoft.com/office/word/2010/wordprocessingCanvas" xmlns:cx="http://schemas.microsoft.com/office/drawing/2014/chartex" xmlns:cx1="http://schemas.microsoft.com/office/drawing/2015/9/8/chartex" xmlns:cx2="http://schemas.microsoft.com/office/drawing/2015/10/21/chartex" xmlns:cx3="http://schemas.microsoft.com/office/drawing/2016/5/9/chartex" xmlns:cx4="http://schemas.microsoft.com/office/drawing/2016/5/10/chartex" xmlns:cx5="http://schemas.microsoft.com/office/drawing/2016/5/11/chartex" xmlns:cx6="http://schemas.microsoft.com/office/drawing/2016/5/12/chartex" xmlns:cx7="http://schemas.microsoft.com/office/drawing/2016/5/13/chartex" xmlns:cx8="http://schemas.microsoft.com/office/drawing/2016/5/14/chartex" xmlns:mc="http://schemas.openxmlformats.org/markup-compatibility/2006" xmlns:aink="http://schemas.microsoft.com/office/drawing/2016/ink" xmlns:am3d="http://schemas.microsoft.com/office/drawing/2017/model3d" xmlns:o="urn:schemas-microsoft-com:office:office" xmlns:r="http://schemas.openxmlformats.org/officeDocument/2006/relationships" xmlns:m="http://schemas.openxmlformats.org/officeDocument/2006/math" xmlns:v="urn:schemas-microsoft-com:vml" xmlns:wp14="http://schemas.microsoft.com/office/word/2010/wordprocessingDrawing" xmlns:wp="http://schemas.openxmlformats.org/drawingml/2006/wordprocessingDrawing" xmlns:w10="urn:schemas-microsoft-com:office:word" xmlns:w="http://schemas.openxmlformats.org/wordprocessingml/2006/main" xmlns:w14="http://schemas.microsoft.com/office/word/2010/wordml" xmlns:w15="http://schemas.microsoft.com/office/word/2012/wordml" xmlns:w16cex="http://schemas.microsoft.com/office/word/2018/wordml/cex" xmlns:w16cid="http://schemas.microsoft.com/office/word/2016/wordml/cid" xmlns:w16="http://schemas.microsoft.com/office/word/2018/wordml" xmlns:w16sdtdh="http://schemas.microsoft.com/office/word/2020/wordml/sdtdatahash" xmlns:w16se="http://schemas.microsoft.com/office/word/2015/wordml/symex" xmlns:wpg="http://schemas.microsoft.com/office/word/2010/wordprocessingGroup" xmlns:wpi="http://schemas.microsoft.com/office/word/2010/wordprocessingInk" xmlns:wne="http://schemas.microsoft.com/office/word/2006/wordml" xmlns:wps="http://schemas.microsoft.com/office/word/2010/wordprocessingShape" mc:Ignorable="w14 w15 w16se w16cid w16 w16cex w16sdtdh wp14">
   <w:endnote w:type="separator" w:id="-1">
     <w:p>
       <w:pPr>
@@ -2694,7 +2725,7 @@
 </file>
 
 <file path=word/footer1.xml><?xml version="1.0" encoding="utf-8"?>
-<w:ftr xmlns:wpc="http://schemas.microsoft.com/office/word/2010/wordprocessingCanvas" xmlns:cx="http://schemas.microsoft.com/office/drawing/2014/chartex" xmlns:cx1="http://schemas.microsoft.com/office/drawing/2015/9/8/chartex" xmlns:cx2="http://schemas.microsoft.com/office/drawing/2015/10/21/chartex" xmlns:cx3="http://schemas.microsoft.com/office/drawing/2016/5/9/chartex" xmlns:cx4="http://schemas.microsoft.com/office/drawing/2016/5/10/chartex" xmlns:cx5="http://schemas.microsoft.com/office/drawing/2016/5/11/chartex" xmlns:cx6="http://schemas.microsoft.com/office/drawing/2016/5/12/chartex" xmlns:cx7="http://schemas.microsoft.com/office/drawing/2016/5/13/chartex" xmlns:cx8="http://schemas.microsoft.com/office/drawing/2016/5/14/chartex" xmlns:mc="http://schemas.openxmlformats.org/markup-compatibility/2006" xmlns:aink="http://schemas.microsoft.com/office/drawing/2016/ink" xmlns:am3d="http://schemas.microsoft.com/office/drawing/2017/model3d" xmlns:o="urn:schemas-microsoft-com:office:office" xmlns:r="http://schemas.openxmlformats.org/officeDocument/2006/relationships" xmlns:m="http://schemas.openxmlformats.org/officeDocument/2006/math" xmlns:v="urn:schemas-microsoft-com:vml" xmlns:wp14="http://schemas.microsoft.com/office/word/2010/wordprocessingDrawing" xmlns:wp="http://schemas.openxmlformats.org/drawingml/2006/wordprocessingDrawing" xmlns:w10="urn:schemas-microsoft-com:office:word" xmlns:w="http://schemas.openxmlformats.org/wordprocessingml/2006/main" xmlns:w14="http://schemas.microsoft.com/office/word/2010/wordml" xmlns:w15="http://schemas.microsoft.com/office/word/2012/wordml" xmlns:w16cid="http://schemas.microsoft.com/office/word/2016/wordml/cid" xmlns:w16se="http://schemas.microsoft.com/office/word/2015/wordml/symex" xmlns:wpg="http://schemas.microsoft.com/office/word/2010/wordprocessingGroup" xmlns:wpi="http://schemas.microsoft.com/office/word/2010/wordprocessingInk" xmlns:wne="http://schemas.microsoft.com/office/word/2006/wordml" xmlns:wps="http://schemas.microsoft.com/office/word/2010/wordprocessingShape" mc:Ignorable="w14 w15 w16se w16cid wp14">
+<w:ftr xmlns:wpc="http://schemas.microsoft.com/office/word/2010/wordprocessingCanvas" xmlns:cx="http://schemas.microsoft.com/office/drawing/2014/chartex" xmlns:cx1="http://schemas.microsoft.com/office/drawing/2015/9/8/chartex" xmlns:cx2="http://schemas.microsoft.com/office/drawing/2015/10/21/chartex" xmlns:cx3="http://schemas.microsoft.com/office/drawing/2016/5/9/chartex" xmlns:cx4="http://schemas.microsoft.com/office/drawing/2016/5/10/chartex" xmlns:cx5="http://schemas.microsoft.com/office/drawing/2016/5/11/chartex" xmlns:cx6="http://schemas.microsoft.com/office/drawing/2016/5/12/chartex" xmlns:cx7="http://schemas.microsoft.com/office/drawing/2016/5/13/chartex" xmlns:cx8="http://schemas.microsoft.com/office/drawing/2016/5/14/chartex" xmlns:mc="http://schemas.openxmlformats.org/markup-compatibility/2006" xmlns:aink="http://schemas.microsoft.com/office/drawing/2016/ink" xmlns:am3d="http://schemas.microsoft.com/office/drawing/2017/model3d" xmlns:o="urn:schemas-microsoft-com:office:office" xmlns:r="http://schemas.openxmlformats.org/officeDocument/2006/relationships" xmlns:m="http://schemas.openxmlformats.org/officeDocument/2006/math" xmlns:v="urn:schemas-microsoft-com:vml" xmlns:wp14="http://schemas.microsoft.com/office/word/2010/wordprocessingDrawing" xmlns:wp="http://schemas.openxmlformats.org/drawingml/2006/wordprocessingDrawing" xmlns:w10="urn:schemas-microsoft-com:office:word" xmlns:w="http://schemas.openxmlformats.org/wordprocessingml/2006/main" xmlns:w14="http://schemas.microsoft.com/office/word/2010/wordml" xmlns:w15="http://schemas.microsoft.com/office/word/2012/wordml" xmlns:w16cex="http://schemas.microsoft.com/office/word/2018/wordml/cex" xmlns:w16cid="http://schemas.microsoft.com/office/word/2016/wordml/cid" xmlns:w16="http://schemas.microsoft.com/office/word/2018/wordml" xmlns:w16sdtdh="http://schemas.microsoft.com/office/word/2020/wordml/sdtdatahash" xmlns:w16se="http://schemas.microsoft.com/office/word/2015/wordml/symex" xmlns:wpg="http://schemas.microsoft.com/office/word/2010/wordprocessingGroup" xmlns:wpi="http://schemas.microsoft.com/office/word/2010/wordprocessingInk" xmlns:wne="http://schemas.microsoft.com/office/word/2006/wordml" xmlns:wps="http://schemas.microsoft.com/office/word/2010/wordprocessingShape" mc:Ignorable="w14 w15 w16se w16cid w16 w16cex w16sdtdh wp14">
   <w:sdt>
     <w:sdtPr>
       <w:id w:val="-2070497121"/>
@@ -2824,7 +2855,7 @@
 </file>
 
 <file path=word/footnotes.xml><?xml version="1.0" encoding="utf-8"?>
-<w:footnotes xmlns:wpc="http://schemas.microsoft.com/office/word/2010/wordprocessingCanvas" xmlns:cx="http://schemas.microsoft.com/office/drawing/2014/chartex" xmlns:cx1="http://schemas.microsoft.com/office/drawing/2015/9/8/chartex" xmlns:cx2="http://schemas.microsoft.com/office/drawing/2015/10/21/chartex" xmlns:cx3="http://schemas.microsoft.com/office/drawing/2016/5/9/chartex" xmlns:cx4="http://schemas.microsoft.com/office/drawing/2016/5/10/chartex" xmlns:cx5="http://schemas.microsoft.com/office/drawing/2016/5/11/chartex" xmlns:cx6="http://schemas.microsoft.com/office/drawing/2016/5/12/chartex" xmlns:cx7="http://schemas.microsoft.com/office/drawing/2016/5/13/chartex" xmlns:cx8="http://schemas.microsoft.com/office/drawing/2016/5/14/chartex" xmlns:mc="http://schemas.openxmlformats.org/markup-compatibility/2006" xmlns:aink="http://schemas.microsoft.com/office/drawing/2016/ink" xmlns:am3d="http://schemas.microsoft.com/office/drawing/2017/model3d" xmlns:o="urn:schemas-microsoft-com:office:office" xmlns:r="http://schemas.openxmlformats.org/officeDocument/2006/relationships" xmlns:m="http://schemas.openxmlformats.org/officeDocument/2006/math" xmlns:v="urn:schemas-microsoft-com:vml" xmlns:wp14="http://schemas.microsoft.com/office/word/2010/wordprocessingDrawing" xmlns:wp="http://schemas.openxmlformats.org/drawingml/2006/wordprocessingDrawing" xmlns:w10="urn:schemas-microsoft-com:office:word" xmlns:w="http://schemas.openxmlformats.org/wordprocessingml/2006/main" xmlns:w14="http://schemas.microsoft.com/office/word/2010/wordml" xmlns:w15="http://schemas.microsoft.com/office/word/2012/wordml" xmlns:w16cid="http://schemas.microsoft.com/office/word/2016/wordml/cid" xmlns:w16se="http://schemas.microsoft.com/office/word/2015/wordml/symex" xmlns:wpg="http://schemas.microsoft.com/office/word/2010/wordprocessingGroup" xmlns:wpi="http://schemas.microsoft.com/office/word/2010/wordprocessingInk" xmlns:wne="http://schemas.microsoft.com/office/word/2006/wordml" xmlns:wps="http://schemas.microsoft.com/office/word/2010/wordprocessingShape" mc:Ignorable="w14 w15 w16se w16cid wp14">
+<w:footnotes xmlns:wpc="http://schemas.microsoft.com/office/word/2010/wordprocessingCanvas" xmlns:cx="http://schemas.microsoft.com/office/drawing/2014/chartex" xmlns:cx1="http://schemas.microsoft.com/office/drawing/2015/9/8/chartex" xmlns:cx2="http://schemas.microsoft.com/office/drawing/2015/10/21/chartex" xmlns:cx3="http://schemas.microsoft.com/office/drawing/2016/5/9/chartex" xmlns:cx4="http://schemas.microsoft.com/office/drawing/2016/5/10/chartex" xmlns:cx5="http://schemas.microsoft.com/office/drawing/2016/5/11/chartex" xmlns:cx6="http://schemas.microsoft.com/office/drawing/2016/5/12/chartex" xmlns:cx7="http://schemas.microsoft.com/office/drawing/2016/5/13/chartex" xmlns:cx8="http://schemas.microsoft.com/office/drawing/2016/5/14/chartex" xmlns:mc="http://schemas.openxmlformats.org/markup-compatibility/2006" xmlns:aink="http://schemas.microsoft.com/office/drawing/2016/ink" xmlns:am3d="http://schemas.microsoft.com/office/drawing/2017/model3d" xmlns:o="urn:schemas-microsoft-com:office:office" xmlns:r="http://schemas.openxmlformats.org/officeDocument/2006/relationships" xmlns:m="http://schemas.openxmlformats.org/officeDocument/2006/math" xmlns:v="urn:schemas-microsoft-com:vml" xmlns:wp14="http://schemas.microsoft.com/office/word/2010/wordprocessingDrawing" xmlns:wp="http://schemas.openxmlformats.org/drawingml/2006/wordprocessingDrawing" xmlns:w10="urn:schemas-microsoft-com:office:word" xmlns:w="http://schemas.openxmlformats.org/wordprocessingml/2006/main" xmlns:w14="http://schemas.microsoft.com/office/word/2010/wordml" xmlns:w15="http://schemas.microsoft.com/office/word/2012/wordml" xmlns:w16cex="http://schemas.microsoft.com/office/word/2018/wordml/cex" xmlns:w16cid="http://schemas.microsoft.com/office/word/2016/wordml/cid" xmlns:w16="http://schemas.microsoft.com/office/word/2018/wordml" xmlns:w16sdtdh="http://schemas.microsoft.com/office/word/2020/wordml/sdtdatahash" xmlns:w16se="http://schemas.microsoft.com/office/word/2015/wordml/symex" xmlns:wpg="http://schemas.microsoft.com/office/word/2010/wordprocessingGroup" xmlns:wpi="http://schemas.microsoft.com/office/word/2010/wordprocessingInk" xmlns:wne="http://schemas.microsoft.com/office/word/2006/wordml" xmlns:wps="http://schemas.microsoft.com/office/word/2010/wordprocessingShape" mc:Ignorable="w14 w15 w16se w16cid w16 w16cex w16sdtdh wp14">
   <w:footnote w:type="separator" w:id="-1">
     <w:p>
       <w:pPr>
@@ -2849,7 +2880,7 @@
 </file>
 
 <file path=word/header1.xml><?xml version="1.0" encoding="utf-8"?>
-<w:hdr xmlns:wpc="http://schemas.microsoft.com/office/word/2010/wordprocessingCanvas" xmlns:cx="http://schemas.microsoft.com/office/drawing/2014/chartex" xmlns:cx1="http://schemas.microsoft.com/office/drawing/2015/9/8/chartex" xmlns:cx2="http://schemas.microsoft.com/office/drawing/2015/10/21/chartex" xmlns:cx3="http://schemas.microsoft.com/office/drawing/2016/5/9/chartex" xmlns:cx4="http://schemas.microsoft.com/office/drawing/2016/5/10/chartex" xmlns:cx5="http://schemas.microsoft.com/office/drawing/2016/5/11/chartex" xmlns:cx6="http://schemas.microsoft.com/office/drawing/2016/5/12/chartex" xmlns:cx7="http://schemas.microsoft.com/office/drawing/2016/5/13/chartex" xmlns:cx8="http://schemas.microsoft.com/office/drawing/2016/5/14/chartex" xmlns:mc="http://schemas.openxmlformats.org/markup-compatibility/2006" xmlns:aink="http://schemas.microsoft.com/office/drawing/2016/ink" xmlns:am3d="http://schemas.microsoft.com/office/drawing/2017/model3d" xmlns:o="urn:schemas-microsoft-com:office:office" xmlns:r="http://schemas.openxmlformats.org/officeDocument/2006/relationships" xmlns:m="http://schemas.openxmlformats.org/officeDocument/2006/math" xmlns:v="urn:schemas-microsoft-com:vml" xmlns:wp14="http://schemas.microsoft.com/office/word/2010/wordprocessingDrawing" xmlns:wp="http://schemas.openxmlformats.org/drawingml/2006/wordprocessingDrawing" xmlns:w10="urn:schemas-microsoft-com:office:word" xmlns:w="http://schemas.openxmlformats.org/wordprocessingml/2006/main" xmlns:w14="http://schemas.microsoft.com/office/word/2010/wordml" xmlns:w15="http://schemas.microsoft.com/office/word/2012/wordml" xmlns:w16cid="http://schemas.microsoft.com/office/word/2016/wordml/cid" xmlns:w16se="http://schemas.microsoft.com/office/word/2015/wordml/symex" xmlns:wpg="http://schemas.microsoft.com/office/word/2010/wordprocessingGroup" xmlns:wpi="http://schemas.microsoft.com/office/word/2010/wordprocessingInk" xmlns:wne="http://schemas.microsoft.com/office/word/2006/wordml" xmlns:wps="http://schemas.microsoft.com/office/word/2010/wordprocessingShape" mc:Ignorable="w14 w15 w16se w16cid wp14">
+<w:hdr xmlns:wpc="http://schemas.microsoft.com/office/word/2010/wordprocessingCanvas" xmlns:cx="http://schemas.microsoft.com/office/drawing/2014/chartex" xmlns:cx1="http://schemas.microsoft.com/office/drawing/2015/9/8/chartex" xmlns:cx2="http://schemas.microsoft.com/office/drawing/2015/10/21/chartex" xmlns:cx3="http://schemas.microsoft.com/office/drawing/2016/5/9/chartex" xmlns:cx4="http://schemas.microsoft.com/office/drawing/2016/5/10/chartex" xmlns:cx5="http://schemas.microsoft.com/office/drawing/2016/5/11/chartex" xmlns:cx6="http://schemas.microsoft.com/office/drawing/2016/5/12/chartex" xmlns:cx7="http://schemas.microsoft.com/office/drawing/2016/5/13/chartex" xmlns:cx8="http://schemas.microsoft.com/office/drawing/2016/5/14/chartex" xmlns:mc="http://schemas.openxmlformats.org/markup-compatibility/2006" xmlns:aink="http://schemas.microsoft.com/office/drawing/2016/ink" xmlns:am3d="http://schemas.microsoft.com/office/drawing/2017/model3d" xmlns:o="urn:schemas-microsoft-com:office:office" xmlns:r="http://schemas.openxmlformats.org/officeDocument/2006/relationships" xmlns:m="http://schemas.openxmlformats.org/officeDocument/2006/math" xmlns:v="urn:schemas-microsoft-com:vml" xmlns:wp14="http://schemas.microsoft.com/office/word/2010/wordprocessingDrawing" xmlns:wp="http://schemas.openxmlformats.org/drawingml/2006/wordprocessingDrawing" xmlns:w10="urn:schemas-microsoft-com:office:word" xmlns:w="http://schemas.openxmlformats.org/wordprocessingml/2006/main" xmlns:w14="http://schemas.microsoft.com/office/word/2010/wordml" xmlns:w15="http://schemas.microsoft.com/office/word/2012/wordml" xmlns:w16cex="http://schemas.microsoft.com/office/word/2018/wordml/cex" xmlns:w16cid="http://schemas.microsoft.com/office/word/2016/wordml/cid" xmlns:w16="http://schemas.microsoft.com/office/word/2018/wordml" xmlns:w16sdtdh="http://schemas.microsoft.com/office/word/2020/wordml/sdtdatahash" xmlns:w16se="http://schemas.microsoft.com/office/word/2015/wordml/symex" xmlns:wpg="http://schemas.microsoft.com/office/word/2010/wordprocessingGroup" xmlns:wpi="http://schemas.microsoft.com/office/word/2010/wordprocessingInk" xmlns:wne="http://schemas.microsoft.com/office/word/2006/wordml" xmlns:wps="http://schemas.microsoft.com/office/word/2010/wordprocessingShape" mc:Ignorable="w14 w15 w16se w16cid w16 w16cex w16sdtdh wp14">
   <w:tbl>
     <w:tblPr>
       <w:tblW w:w="5635" w:type="pct"/>
@@ -2927,7 +2958,7 @@
 </file>
 
 <file path=word/numbering.xml><?xml version="1.0" encoding="utf-8"?>
-<w:numbering xmlns:wpc="http://schemas.microsoft.com/office/word/2010/wordprocessingCanvas" xmlns:cx="http://schemas.microsoft.com/office/drawing/2014/chartex" xmlns:cx1="http://schemas.microsoft.com/office/drawing/2015/9/8/chartex" xmlns:cx2="http://schemas.microsoft.com/office/drawing/2015/10/21/chartex" xmlns:cx3="http://schemas.microsoft.com/office/drawing/2016/5/9/chartex" xmlns:cx4="http://schemas.microsoft.com/office/drawing/2016/5/10/chartex" xmlns:cx5="http://schemas.microsoft.com/office/drawing/2016/5/11/chartex" xmlns:cx6="http://schemas.microsoft.com/office/drawing/2016/5/12/chartex" xmlns:cx7="http://schemas.microsoft.com/office/drawing/2016/5/13/chartex" xmlns:cx8="http://schemas.microsoft.com/office/drawing/2016/5/14/chartex" xmlns:mc="http://schemas.openxmlformats.org/markup-compatibility/2006" xmlns:aink="http://schemas.microsoft.com/office/drawing/2016/ink" xmlns:am3d="http://schemas.microsoft.com/office/drawing/2017/model3d" xmlns:o="urn:schemas-microsoft-com:office:office" xmlns:r="http://schemas.openxmlformats.org/officeDocument/2006/relationships" xmlns:m="http://schemas.openxmlformats.org/officeDocument/2006/math" xmlns:v="urn:schemas-microsoft-com:vml" xmlns:wp14="http://schemas.microsoft.com/office/word/2010/wordprocessingDrawing" xmlns:wp="http://schemas.openxmlformats.org/drawingml/2006/wordprocessingDrawing" xmlns:w10="urn:schemas-microsoft-com:office:word" xmlns:w="http://schemas.openxmlformats.org/wordprocessingml/2006/main" xmlns:w14="http://schemas.microsoft.com/office/word/2010/wordml" xmlns:w15="http://schemas.microsoft.com/office/word/2012/wordml" xmlns:w16cid="http://schemas.microsoft.com/office/word/2016/wordml/cid" xmlns:w16se="http://schemas.microsoft.com/office/word/2015/wordml/symex" xmlns:wpg="http://schemas.microsoft.com/office/word/2010/wordprocessingGroup" xmlns:wpi="http://schemas.microsoft.com/office/word/2010/wordprocessingInk" xmlns:wne="http://schemas.microsoft.com/office/word/2006/wordml" xmlns:wps="http://schemas.microsoft.com/office/word/2010/wordprocessingShape" mc:Ignorable="w14 w15 w16se w16cid wp14">
+<w:numbering xmlns:wpc="http://schemas.microsoft.com/office/word/2010/wordprocessingCanvas" xmlns:cx="http://schemas.microsoft.com/office/drawing/2014/chartex" xmlns:cx1="http://schemas.microsoft.com/office/drawing/2015/9/8/chartex" xmlns:cx2="http://schemas.microsoft.com/office/drawing/2015/10/21/chartex" xmlns:cx3="http://schemas.microsoft.com/office/drawing/2016/5/9/chartex" xmlns:cx4="http://schemas.microsoft.com/office/drawing/2016/5/10/chartex" xmlns:cx5="http://schemas.microsoft.com/office/drawing/2016/5/11/chartex" xmlns:cx6="http://schemas.microsoft.com/office/drawing/2016/5/12/chartex" xmlns:cx7="http://schemas.microsoft.com/office/drawing/2016/5/13/chartex" xmlns:cx8="http://schemas.microsoft.com/office/drawing/2016/5/14/chartex" xmlns:mc="http://schemas.openxmlformats.org/markup-compatibility/2006" xmlns:aink="http://schemas.microsoft.com/office/drawing/2016/ink" xmlns:am3d="http://schemas.microsoft.com/office/drawing/2017/model3d" xmlns:o="urn:schemas-microsoft-com:office:office" xmlns:r="http://schemas.openxmlformats.org/officeDocument/2006/relationships" xmlns:m="http://schemas.openxmlformats.org/officeDocument/2006/math" xmlns:v="urn:schemas-microsoft-com:vml" xmlns:wp14="http://schemas.microsoft.com/office/word/2010/wordprocessingDrawing" xmlns:wp="http://schemas.openxmlformats.org/drawingml/2006/wordprocessingDrawing" xmlns:w10="urn:schemas-microsoft-com:office:word" xmlns:w="http://schemas.openxmlformats.org/wordprocessingml/2006/main" xmlns:w14="http://schemas.microsoft.com/office/word/2010/wordml" xmlns:w15="http://schemas.microsoft.com/office/word/2012/wordml" xmlns:w16cex="http://schemas.microsoft.com/office/word/2018/wordml/cex" xmlns:w16cid="http://schemas.microsoft.com/office/word/2016/wordml/cid" xmlns:w16="http://schemas.microsoft.com/office/word/2018/wordml" xmlns:w16sdtdh="http://schemas.microsoft.com/office/word/2020/wordml/sdtdatahash" xmlns:w16se="http://schemas.microsoft.com/office/word/2015/wordml/symex" xmlns:wpg="http://schemas.microsoft.com/office/word/2010/wordprocessingGroup" xmlns:wpi="http://schemas.microsoft.com/office/word/2010/wordprocessingInk" xmlns:wne="http://schemas.microsoft.com/office/word/2006/wordml" xmlns:wps="http://schemas.microsoft.com/office/word/2010/wordprocessingShape" mc:Ignorable="w14 w15 w16se w16cid w16 w16cex w16sdtdh wp14">
   <w:abstractNum w:abstractNumId="0" w15:restartNumberingAfterBreak="0">
     <w:nsid w:val="0F6375C8"/>
     <w:multiLevelType w:val="hybridMultilevel"/>
@@ -3690,7 +3721,7 @@
 </file>
 
 <file path=word/styles.xml><?xml version="1.0" encoding="utf-8"?>
-<w:styles xmlns:mc="http://schemas.openxmlformats.org/markup-compatibility/2006" xmlns:r="http://schemas.openxmlformats.org/officeDocument/2006/relationships" xmlns:w="http://schemas.openxmlformats.org/wordprocessingml/2006/main" xmlns:w14="http://schemas.microsoft.com/office/word/2010/wordml" xmlns:w15="http://schemas.microsoft.com/office/word/2012/wordml" xmlns:w16cid="http://schemas.microsoft.com/office/word/2016/wordml/cid" xmlns:w16se="http://schemas.microsoft.com/office/word/2015/wordml/symex" mc:Ignorable="w14 w15 w16se w16cid">
+<w:styles xmlns:mc="http://schemas.openxmlformats.org/markup-compatibility/2006" xmlns:r="http://schemas.openxmlformats.org/officeDocument/2006/relationships" xmlns:w="http://schemas.openxmlformats.org/wordprocessingml/2006/main" xmlns:w14="http://schemas.microsoft.com/office/word/2010/wordml" xmlns:w15="http://schemas.microsoft.com/office/word/2012/wordml" xmlns:w16cex="http://schemas.microsoft.com/office/word/2018/wordml/cex" xmlns:w16cid="http://schemas.microsoft.com/office/word/2016/wordml/cid" xmlns:w16="http://schemas.microsoft.com/office/word/2018/wordml" xmlns:w16sdtdh="http://schemas.microsoft.com/office/word/2020/wordml/sdtdatahash" xmlns:w16se="http://schemas.microsoft.com/office/word/2015/wordml/symex" mc:Ignorable="w14 w15 w16se w16cid w16 w16cex w16sdtdh">
   <w:docDefaults>
     <w:rPrDefault>
       <w:rPr>
@@ -3706,7 +3737,7 @@
       </w:pPr>
     </w:pPrDefault>
   </w:docDefaults>
-  <w:latentStyles w:defLockedState="0" w:defUIPriority="99" w:defSemiHidden="0" w:defUnhideWhenUsed="0" w:defQFormat="0" w:count="375">
+  <w:latentStyles w:defLockedState="0" w:defUIPriority="99" w:defSemiHidden="0" w:defUnhideWhenUsed="0" w:defQFormat="0" w:count="376">
     <w:lsdException w:name="Normal" w:uiPriority="0" w:qFormat="1"/>
     <w:lsdException w:name="heading 1" w:uiPriority="9" w:qFormat="1"/>
     <w:lsdException w:name="heading 2" w:semiHidden="1" w:uiPriority="9" w:unhideWhenUsed="1" w:qFormat="1"/>
@@ -3812,7 +3843,6 @@
     <w:lsdException w:name="HTML Sample" w:semiHidden="1" w:unhideWhenUsed="1"/>
     <w:lsdException w:name="HTML Typewriter" w:semiHidden="1" w:unhideWhenUsed="1"/>
     <w:lsdException w:name="HTML Variable" w:semiHidden="1" w:unhideWhenUsed="1"/>
-    <w:lsdException w:name="Normal Table" w:semiHidden="1" w:unhideWhenUsed="1"/>
     <w:lsdException w:name="annotation subject" w:semiHidden="1" w:unhideWhenUsed="1"/>
     <w:lsdException w:name="No List" w:semiHidden="1" w:unhideWhenUsed="1"/>
     <w:lsdException w:name="Outline List 1" w:semiHidden="1" w:unhideWhenUsed="1"/>
@@ -3859,10 +3889,8 @@
     <w:lsdException w:name="Table Subtle 2" w:semiHidden="1" w:unhideWhenUsed="1"/>
     <w:lsdException w:name="Table Web 1" w:semiHidden="1" w:unhideWhenUsed="1"/>
     <w:lsdException w:name="Table Web 2" w:semiHidden="1" w:unhideWhenUsed="1"/>
-    <w:lsdException w:name="Table Web 3" w:semiHidden="1" w:unhideWhenUsed="1"/>
     <w:lsdException w:name="Balloon Text" w:semiHidden="1" w:unhideWhenUsed="1"/>
     <w:lsdException w:name="Table Grid" w:uiPriority="39"/>
-    <w:lsdException w:name="Table Theme" w:semiHidden="1" w:unhideWhenUsed="1"/>
     <w:lsdException w:name="Placeholder Text" w:semiHidden="1"/>
     <w:lsdException w:name="No Spacing" w:uiPriority="1" w:qFormat="1"/>
     <w:lsdException w:name="Light Shading" w:uiPriority="60"/>
@@ -4082,6 +4110,7 @@
     <w:lsdException w:name="Smart Hyperlink" w:semiHidden="1" w:unhideWhenUsed="1"/>
     <w:lsdException w:name="Hashtag" w:semiHidden="1" w:unhideWhenUsed="1"/>
     <w:lsdException w:name="Unresolved Mention" w:semiHidden="1" w:unhideWhenUsed="1"/>
+    <w:lsdException w:name="Smart Link" w:semiHidden="1" w:unhideWhenUsed="1"/>
   </w:latentStyles>
   <w:style w:type="paragraph" w:default="1" w:styleId="Normal">
     <w:name w:val="Normal"/>
@@ -4237,7 +4266,7 @@
 </file>
 
 <file path=word/glossary/document.xml><?xml version="1.0" encoding="utf-8"?>
-<w:glossaryDocument xmlns:wpc="http://schemas.microsoft.com/office/word/2010/wordprocessingCanvas" xmlns:cx="http://schemas.microsoft.com/office/drawing/2014/chartex" xmlns:cx1="http://schemas.microsoft.com/office/drawing/2015/9/8/chartex" xmlns:cx2="http://schemas.microsoft.com/office/drawing/2015/10/21/chartex" xmlns:cx3="http://schemas.microsoft.com/office/drawing/2016/5/9/chartex" xmlns:cx4="http://schemas.microsoft.com/office/drawing/2016/5/10/chartex" xmlns:cx5="http://schemas.microsoft.com/office/drawing/2016/5/11/chartex" xmlns:cx6="http://schemas.microsoft.com/office/drawing/2016/5/12/chartex" xmlns:cx7="http://schemas.microsoft.com/office/drawing/2016/5/13/chartex" xmlns:cx8="http://schemas.microsoft.com/office/drawing/2016/5/14/chartex" xmlns:mc="http://schemas.openxmlformats.org/markup-compatibility/2006" xmlns:aink="http://schemas.microsoft.com/office/drawing/2016/ink" xmlns:am3d="http://schemas.microsoft.com/office/drawing/2017/model3d" xmlns:o="urn:schemas-microsoft-com:office:office" xmlns:r="http://schemas.openxmlformats.org/officeDocument/2006/relationships" xmlns:m="http://schemas.openxmlformats.org/officeDocument/2006/math" xmlns:v="urn:schemas-microsoft-com:vml" xmlns:wp14="http://schemas.microsoft.com/office/word/2010/wordprocessingDrawing" xmlns:wp="http://schemas.openxmlformats.org/drawingml/2006/wordprocessingDrawing" xmlns:w10="urn:schemas-microsoft-com:office:word" xmlns:w="http://schemas.openxmlformats.org/wordprocessingml/2006/main" xmlns:w14="http://schemas.microsoft.com/office/word/2010/wordml" xmlns:w15="http://schemas.microsoft.com/office/word/2012/wordml" xmlns:w16cid="http://schemas.microsoft.com/office/word/2016/wordml/cid" xmlns:w16se="http://schemas.microsoft.com/office/word/2015/wordml/symex" xmlns:wpg="http://schemas.microsoft.com/office/word/2010/wordprocessingGroup" xmlns:wpi="http://schemas.microsoft.com/office/word/2010/wordprocessingInk" xmlns:wne="http://schemas.microsoft.com/office/word/2006/wordml" xmlns:wps="http://schemas.microsoft.com/office/word/2010/wordprocessingShape" mc:Ignorable="w14 w15 w16se w16cid wp14">
+<w:glossaryDocument xmlns:wpc="http://schemas.microsoft.com/office/word/2010/wordprocessingCanvas" xmlns:cx="http://schemas.microsoft.com/office/drawing/2014/chartex" xmlns:cx1="http://schemas.microsoft.com/office/drawing/2015/9/8/chartex" xmlns:cx2="http://schemas.microsoft.com/office/drawing/2015/10/21/chartex" xmlns:cx3="http://schemas.microsoft.com/office/drawing/2016/5/9/chartex" xmlns:cx4="http://schemas.microsoft.com/office/drawing/2016/5/10/chartex" xmlns:cx5="http://schemas.microsoft.com/office/drawing/2016/5/11/chartex" xmlns:cx6="http://schemas.microsoft.com/office/drawing/2016/5/12/chartex" xmlns:cx7="http://schemas.microsoft.com/office/drawing/2016/5/13/chartex" xmlns:cx8="http://schemas.microsoft.com/office/drawing/2016/5/14/chartex" xmlns:mc="http://schemas.openxmlformats.org/markup-compatibility/2006" xmlns:aink="http://schemas.microsoft.com/office/drawing/2016/ink" xmlns:am3d="http://schemas.microsoft.com/office/drawing/2017/model3d" xmlns:o="urn:schemas-microsoft-com:office:office" xmlns:r="http://schemas.openxmlformats.org/officeDocument/2006/relationships" xmlns:m="http://schemas.openxmlformats.org/officeDocument/2006/math" xmlns:v="urn:schemas-microsoft-com:vml" xmlns:wp14="http://schemas.microsoft.com/office/word/2010/wordprocessingDrawing" xmlns:wp="http://schemas.openxmlformats.org/drawingml/2006/wordprocessingDrawing" xmlns:w10="urn:schemas-microsoft-com:office:word" xmlns:w="http://schemas.openxmlformats.org/wordprocessingml/2006/main" xmlns:w14="http://schemas.microsoft.com/office/word/2010/wordml" xmlns:w15="http://schemas.microsoft.com/office/word/2012/wordml" xmlns:w16cex="http://schemas.microsoft.com/office/word/2018/wordml/cex" xmlns:w16cid="http://schemas.microsoft.com/office/word/2016/wordml/cid" xmlns:w16="http://schemas.microsoft.com/office/word/2018/wordml" xmlns:w16sdtdh="http://schemas.microsoft.com/office/word/2020/wordml/sdtdatahash" xmlns:w16se="http://schemas.microsoft.com/office/word/2015/wordml/symex" xmlns:wpg="http://schemas.microsoft.com/office/word/2010/wordprocessingGroup" xmlns:wpi="http://schemas.microsoft.com/office/word/2010/wordprocessingInk" xmlns:wne="http://schemas.microsoft.com/office/word/2006/wordml" xmlns:wps="http://schemas.microsoft.com/office/word/2010/wordprocessingShape" mc:Ignorable="w14 w15 w16se w16cid w16 w16cex w16sdtdh wp14">
   <w:docParts>
     <w:docPart>
       <w:docPartPr>
@@ -4274,9 +4303,8 @@
 </file>
 
 <file path=word/glossary/fontTable.xml><?xml version="1.0" encoding="utf-8"?>
-<w:fonts xmlns:mc="http://schemas.openxmlformats.org/markup-compatibility/2006" xmlns:r="http://schemas.openxmlformats.org/officeDocument/2006/relationships" xmlns:w="http://schemas.openxmlformats.org/wordprocessingml/2006/main" xmlns:w14="http://schemas.microsoft.com/office/word/2010/wordml" xmlns:w15="http://schemas.microsoft.com/office/word/2012/wordml" xmlns:w16cid="http://schemas.microsoft.com/office/word/2016/wordml/cid" xmlns:w16se="http://schemas.microsoft.com/office/word/2015/wordml/symex" mc:Ignorable="w14 w15 w16se w16cid">
+<w:fonts xmlns:mc="http://schemas.openxmlformats.org/markup-compatibility/2006" xmlns:r="http://schemas.openxmlformats.org/officeDocument/2006/relationships" xmlns:w="http://schemas.openxmlformats.org/wordprocessingml/2006/main" xmlns:w14="http://schemas.microsoft.com/office/word/2010/wordml" xmlns:w15="http://schemas.microsoft.com/office/word/2012/wordml" xmlns:w16cex="http://schemas.microsoft.com/office/word/2018/wordml/cex" xmlns:w16cid="http://schemas.microsoft.com/office/word/2016/wordml/cid" xmlns:w16="http://schemas.microsoft.com/office/word/2018/wordml" xmlns:w16sdtdh="http://schemas.microsoft.com/office/word/2020/wordml/sdtdatahash" xmlns:w16se="http://schemas.microsoft.com/office/word/2015/wordml/symex" mc:Ignorable="w14 w15 w16se w16cid w16 w16cex w16sdtdh">
   <w:font w:name="Times New Roman">
-    <w:altName w:val="Times New Roman"/>
     <w:panose1 w:val="02020603050405020304"/>
     <w:charset w:val="00"/>
     <w:family w:val="roman"/>
@@ -4322,7 +4350,7 @@
 </file>
 
 <file path=word/glossary/settings.xml><?xml version="1.0" encoding="utf-8"?>
-<w:settings xmlns:mc="http://schemas.openxmlformats.org/markup-compatibility/2006" xmlns:o="urn:schemas-microsoft-com:office:office" xmlns:r="http://schemas.openxmlformats.org/officeDocument/2006/relationships" xmlns:m="http://schemas.openxmlformats.org/officeDocument/2006/math" xmlns:v="urn:schemas-microsoft-com:vml" xmlns:w10="urn:schemas-microsoft-com:office:word" xmlns:w="http://schemas.openxmlformats.org/wordprocessingml/2006/main" xmlns:w14="http://schemas.microsoft.com/office/word/2010/wordml" xmlns:w15="http://schemas.microsoft.com/office/word/2012/wordml" xmlns:w16cid="http://schemas.microsoft.com/office/word/2016/wordml/cid" xmlns:w16se="http://schemas.microsoft.com/office/word/2015/wordml/symex" xmlns:sl="http://schemas.openxmlformats.org/schemaLibrary/2006/main" mc:Ignorable="w14 w15 w16se w16cid">
+<w:settings xmlns:mc="http://schemas.openxmlformats.org/markup-compatibility/2006" xmlns:o="urn:schemas-microsoft-com:office:office" xmlns:r="http://schemas.openxmlformats.org/officeDocument/2006/relationships" xmlns:m="http://schemas.openxmlformats.org/officeDocument/2006/math" xmlns:v="urn:schemas-microsoft-com:vml" xmlns:w10="urn:schemas-microsoft-com:office:word" xmlns:w="http://schemas.openxmlformats.org/wordprocessingml/2006/main" xmlns:w14="http://schemas.microsoft.com/office/word/2010/wordml" xmlns:w15="http://schemas.microsoft.com/office/word/2012/wordml" xmlns:w16cex="http://schemas.microsoft.com/office/word/2018/wordml/cex" xmlns:w16cid="http://schemas.microsoft.com/office/word/2016/wordml/cid" xmlns:w16="http://schemas.microsoft.com/office/word/2018/wordml" xmlns:w16sdtdh="http://schemas.microsoft.com/office/word/2020/wordml/sdtdatahash" xmlns:w16se="http://schemas.microsoft.com/office/word/2015/wordml/symex" xmlns:sl="http://schemas.openxmlformats.org/schemaLibrary/2006/main" mc:Ignorable="w14 w15 w16se w16cid w16 w16cex w16sdtdh">
   <w:view w:val="normal"/>
   <w:defaultTabStop w:val="720"/>
   <w:characterSpacingControl w:val="doNotCompress"/>
@@ -4339,6 +4367,7 @@
     <w:rsidRoot w:val="006E2724"/>
     <w:rsid w:val="00000CE2"/>
     <w:rsid w:val="00005EC4"/>
+    <w:rsid w:val="00167419"/>
     <w:rsid w:val="00217677"/>
     <w:rsid w:val="0024528B"/>
     <w:rsid w:val="006E2724"/>
@@ -4367,7 +4396,7 @@
 </file>
 
 <file path=word/glossary/styles.xml><?xml version="1.0" encoding="utf-8"?>
-<w:styles xmlns:mc="http://schemas.openxmlformats.org/markup-compatibility/2006" xmlns:r="http://schemas.openxmlformats.org/officeDocument/2006/relationships" xmlns:w="http://schemas.openxmlformats.org/wordprocessingml/2006/main" xmlns:w14="http://schemas.microsoft.com/office/word/2010/wordml" xmlns:w15="http://schemas.microsoft.com/office/word/2012/wordml" xmlns:w16cid="http://schemas.microsoft.com/office/word/2016/wordml/cid" xmlns:w16se="http://schemas.microsoft.com/office/word/2015/wordml/symex" mc:Ignorable="w14 w15 w16se w16cid">
+<w:styles xmlns:mc="http://schemas.openxmlformats.org/markup-compatibility/2006" xmlns:r="http://schemas.openxmlformats.org/officeDocument/2006/relationships" xmlns:w="http://schemas.openxmlformats.org/wordprocessingml/2006/main" xmlns:w14="http://schemas.microsoft.com/office/word/2010/wordml" xmlns:w15="http://schemas.microsoft.com/office/word/2012/wordml" xmlns:w16cex="http://schemas.microsoft.com/office/word/2018/wordml/cex" xmlns:w16cid="http://schemas.microsoft.com/office/word/2016/wordml/cid" xmlns:w16="http://schemas.microsoft.com/office/word/2018/wordml" xmlns:w16sdtdh="http://schemas.microsoft.com/office/word/2020/wordml/sdtdatahash" xmlns:w16se="http://schemas.microsoft.com/office/word/2015/wordml/symex" mc:Ignorable="w14 w15 w16se w16cid w16 w16cex w16sdtdh">
   <w:docDefaults>
     <w:rPrDefault>
       <w:rPr>
@@ -4383,7 +4412,7 @@
       </w:pPr>
     </w:pPrDefault>
   </w:docDefaults>
-  <w:latentStyles w:defLockedState="0" w:defUIPriority="99" w:defSemiHidden="0" w:defUnhideWhenUsed="0" w:defQFormat="0" w:count="375">
+  <w:latentStyles w:defLockedState="0" w:defUIPriority="99" w:defSemiHidden="0" w:defUnhideWhenUsed="0" w:defQFormat="0" w:count="376">
     <w:lsdException w:name="Normal" w:uiPriority="0" w:qFormat="1"/>
     <w:lsdException w:name="heading 1" w:uiPriority="9" w:qFormat="1"/>
     <w:lsdException w:name="heading 2" w:semiHidden="1" w:uiPriority="9" w:unhideWhenUsed="1" w:qFormat="1"/>
@@ -4489,7 +4518,6 @@
     <w:lsdException w:name="HTML Sample" w:semiHidden="1" w:unhideWhenUsed="1"/>
     <w:lsdException w:name="HTML Typewriter" w:semiHidden="1" w:unhideWhenUsed="1"/>
     <w:lsdException w:name="HTML Variable" w:semiHidden="1" w:unhideWhenUsed="1"/>
-    <w:lsdException w:name="Normal Table" w:semiHidden="1" w:unhideWhenUsed="1"/>
     <w:lsdException w:name="annotation subject" w:semiHidden="1" w:unhideWhenUsed="1"/>
     <w:lsdException w:name="No List" w:semiHidden="1" w:unhideWhenUsed="1"/>
     <w:lsdException w:name="Outline List 1" w:semiHidden="1" w:unhideWhenUsed="1"/>
@@ -4536,10 +4564,8 @@
     <w:lsdException w:name="Table Subtle 2" w:semiHidden="1" w:unhideWhenUsed="1"/>
     <w:lsdException w:name="Table Web 1" w:semiHidden="1" w:unhideWhenUsed="1"/>
     <w:lsdException w:name="Table Web 2" w:semiHidden="1" w:unhideWhenUsed="1"/>
-    <w:lsdException w:name="Table Web 3" w:semiHidden="1" w:unhideWhenUsed="1"/>
     <w:lsdException w:name="Balloon Text" w:semiHidden="1" w:unhideWhenUsed="1"/>
     <w:lsdException w:name="Table Grid" w:uiPriority="39"/>
-    <w:lsdException w:name="Table Theme" w:semiHidden="1" w:unhideWhenUsed="1"/>
     <w:lsdException w:name="Placeholder Text" w:semiHidden="1"/>
     <w:lsdException w:name="No Spacing" w:uiPriority="1" w:qFormat="1"/>
     <w:lsdException w:name="Light Shading" w:uiPriority="60"/>
@@ -4759,6 +4785,7 @@
     <w:lsdException w:name="Smart Hyperlink" w:semiHidden="1" w:unhideWhenUsed="1"/>
     <w:lsdException w:name="Hashtag" w:semiHidden="1" w:unhideWhenUsed="1"/>
     <w:lsdException w:name="Unresolved Mention" w:semiHidden="1" w:unhideWhenUsed="1"/>
+    <w:lsdException w:name="Smart Link" w:semiHidden="1" w:unhideWhenUsed="1"/>
   </w:latentStyles>
   <w:style w:type="paragraph" w:default="1" w:styleId="Normal">
     <w:name w:val="Normal"/>
@@ -4791,14 +4818,6 @@
     <w:semiHidden/>
     <w:unhideWhenUsed/>
   </w:style>
-  <w:style w:type="paragraph" w:customStyle="1" w:styleId="5F4E88F2EFC74B869D0D1D1F029B836C">
-    <w:name w:val="5F4E88F2EFC74B869D0D1D1F029B836C"/>
-    <w:rsid w:val="006E2724"/>
-  </w:style>
-  <w:style w:type="paragraph" w:customStyle="1" w:styleId="A1C465F9577742BFBC496E4326ADD1FB">
-    <w:name w:val="A1C465F9577742BFBC496E4326ADD1FB"/>
-    <w:rsid w:val="006E2724"/>
-  </w:style>
   <w:style w:type="character" w:styleId="PlaceholderText">
     <w:name w:val="Placeholder Text"/>
     <w:basedOn w:val="DefaultParagraphFont"/>
@@ -4817,7 +4836,7 @@
 </file>
 
 <file path=word/glossary/webSettings.xml><?xml version="1.0" encoding="utf-8"?>
-<w:webSettings xmlns:mc="http://schemas.openxmlformats.org/markup-compatibility/2006" xmlns:r="http://schemas.openxmlformats.org/officeDocument/2006/relationships" xmlns:w="http://schemas.openxmlformats.org/wordprocessingml/2006/main" xmlns:w14="http://schemas.microsoft.com/office/word/2010/wordml" xmlns:w15="http://schemas.microsoft.com/office/word/2012/wordml" xmlns:w16cid="http://schemas.microsoft.com/office/word/2016/wordml/cid" xmlns:w16se="http://schemas.microsoft.com/office/word/2015/wordml/symex" mc:Ignorable="w14 w15 w16se w16cid">
+<w:webSettings xmlns:mc="http://schemas.openxmlformats.org/markup-compatibility/2006" xmlns:r="http://schemas.openxmlformats.org/officeDocument/2006/relationships" xmlns:w="http://schemas.openxmlformats.org/wordprocessingml/2006/main" xmlns:w14="http://schemas.microsoft.com/office/word/2010/wordml" xmlns:w15="http://schemas.microsoft.com/office/word/2012/wordml" xmlns:w16cex="http://schemas.microsoft.com/office/word/2018/wordml/cex" xmlns:w16cid="http://schemas.microsoft.com/office/word/2016/wordml/cid" xmlns:w16="http://schemas.microsoft.com/office/word/2018/wordml" xmlns:w16sdtdh="http://schemas.microsoft.com/office/word/2020/wordml/sdtdatahash" xmlns:w16se="http://schemas.microsoft.com/office/word/2015/wordml/symex" mc:Ignorable="w14 w15 w16se w16cid w16 w16cex w16sdtdh">
   <w:optimizeForBrowser/>
   <w:allowPNG/>
 </w:webSettings>

</xml_diff>

<commit_message>
variable current schematic correction
</commit_message>
<xml_diff>
--- a/RCET2253/PowerSupplyProject/Power Supply Project.docx
+++ b/RCET2253/PowerSupplyProject/Power Supply Project.docx
@@ -200,14 +200,6 @@
           <w:sz w:val="24"/>
           <w:szCs w:val="24"/>
         </w:rPr>
-      </w:r>
-      <w:r>
-        <w:rPr>
-          <w:rFonts w:ascii="Times New Roman" w:hAnsi="Times New Roman" w:cs="Times New Roman"/>
-          <w:b/>
-          <w:sz w:val="24"/>
-          <w:szCs w:val="24"/>
-        </w:rPr>
         <w:fldChar w:fldCharType="separate"/>
       </w:r>
       <w:r>
@@ -262,14 +254,6 @@
           <w:szCs w:val="24"/>
         </w:rPr>
         <w:instrText>HYPERLINK "https://github.com/leistimo/RCET_ThirdSemester/blob/master/RCET2253/PowerSupplyProject/Transformers%20ds-st-st-series.pdf"</w:instrText>
-      </w:r>
-      <w:r>
-        <w:rPr>
-          <w:rFonts w:ascii="Times New Roman" w:hAnsi="Times New Roman" w:cs="Times New Roman"/>
-          <w:b/>
-          <w:sz w:val="24"/>
-          <w:szCs w:val="24"/>
-        </w:rPr>
       </w:r>
       <w:r>
         <w:rPr>
@@ -425,35 +409,18 @@
           <w:szCs w:val="24"/>
         </w:rPr>
       </w:pPr>
-      <w:r>
-        <w:fldChar w:fldCharType="begin"/>
-      </w:r>
-      <w:r>
-        <w:instrText>HYPERLINK "https://github.com/leistimo/RCET_ThirdSemester/blob/master/RCET2253/PowerSupplyProject/sink_f_r.pdf"</w:instrText>
-      </w:r>
-      <w:r>
-        <w:fldChar w:fldCharType="separate"/>
-      </w:r>
-      <w:r>
-        <w:rPr>
-          <w:rStyle w:val="Hyperlink"/>
-          <w:rFonts w:ascii="Times New Roman" w:hAnsi="Times New Roman" w:cs="Times New Roman"/>
-          <w:b/>
-          <w:sz w:val="24"/>
-          <w:szCs w:val="24"/>
-        </w:rPr>
-        <w:t>Heat Sink ver2</w:t>
-      </w:r>
-      <w:r>
-        <w:rPr>
-          <w:rStyle w:val="Hyperlink"/>
-          <w:rFonts w:ascii="Times New Roman" w:hAnsi="Times New Roman" w:cs="Times New Roman"/>
-          <w:b/>
-          <w:sz w:val="24"/>
-          <w:szCs w:val="24"/>
-        </w:rPr>
-        <w:fldChar w:fldCharType="end"/>
-      </w:r>
+      <w:hyperlink r:id="rId12" w:history="1">
+        <w:r>
+          <w:rPr>
+            <w:rStyle w:val="Hyperlink"/>
+            <w:rFonts w:ascii="Times New Roman" w:hAnsi="Times New Roman" w:cs="Times New Roman"/>
+            <w:b/>
+            <w:sz w:val="24"/>
+            <w:szCs w:val="24"/>
+          </w:rPr>
+          <w:t>Heat Sink ver2</w:t>
+        </w:r>
+      </w:hyperlink>
     </w:p>
     <w:p>
       <w:pPr>
@@ -624,7 +591,7 @@
                     <pic:cNvPicPr/>
                   </pic:nvPicPr>
                   <pic:blipFill rotWithShape="1">
-                    <a:blip r:embed="rId12" cstate="print">
+                    <a:blip r:embed="rId13" cstate="print">
                       <a:extLst>
                         <a:ext uri="{28A0092B-C50C-407E-A947-70E740481C1C}">
                           <a14:useLocalDpi xmlns:a14="http://schemas.microsoft.com/office/drawing/2010/main" val="0"/>
@@ -1115,7 +1082,7 @@
                     <pic:cNvPicPr/>
                   </pic:nvPicPr>
                   <pic:blipFill>
-                    <a:blip r:embed="rId13">
+                    <a:blip r:embed="rId14">
                       <a:extLst>
                         <a:ext uri="{28A0092B-C50C-407E-A947-70E740481C1C}">
                           <a14:useLocalDpi xmlns:a14="http://schemas.microsoft.com/office/drawing/2010/main" val="0"/>
@@ -1226,7 +1193,7 @@
                     <pic:cNvPicPr/>
                   </pic:nvPicPr>
                   <pic:blipFill>
-                    <a:blip r:embed="rId14">
+                    <a:blip r:embed="rId15">
                       <a:extLst>
                         <a:ext uri="{28A0092B-C50C-407E-A947-70E740481C1C}">
                           <a14:useLocalDpi xmlns:a14="http://schemas.microsoft.com/office/drawing/2010/main" val="0"/>
@@ -1582,18 +1549,121 @@
       </w:pPr>
       <w:r>
         <w:rPr>
+          <w:rFonts w:ascii="Times New Roman" w:hAnsi="Times New Roman" w:cs="Times New Roman"/>
+          <w:sz w:val="24"/>
+          <w:szCs w:val="24"/>
+        </w:rPr>
+        <w:t>Breadboard</w:t>
+      </w:r>
+      <w:r>
+        <w:rPr>
+          <w:rFonts w:ascii="Times New Roman" w:hAnsi="Times New Roman" w:cs="Times New Roman"/>
+          <w:sz w:val="24"/>
+          <w:szCs w:val="24"/>
+        </w:rPr>
+        <w:t xml:space="preserve"> and </w:t>
+      </w:r>
+      <w:r>
+        <w:rPr>
+          <w:rFonts w:ascii="Times New Roman" w:hAnsi="Times New Roman" w:cs="Times New Roman"/>
+          <w:sz w:val="24"/>
+          <w:szCs w:val="24"/>
+        </w:rPr>
+        <w:t>v</w:t>
+      </w:r>
+      <w:r>
+        <w:rPr>
+          <w:rFonts w:ascii="Times New Roman" w:hAnsi="Times New Roman" w:cs="Times New Roman"/>
+          <w:sz w:val="24"/>
+          <w:szCs w:val="24"/>
+        </w:rPr>
+        <w:t>erify current-limiting operation by incrementally increase</w:t>
+      </w:r>
+      <w:r>
+        <w:rPr>
+          <w:rFonts w:ascii="Times New Roman" w:hAnsi="Times New Roman" w:cs="Times New Roman"/>
+          <w:sz w:val="24"/>
+          <w:szCs w:val="24"/>
+        </w:rPr>
+        <w:t xml:space="preserve"> the circuit</w:t>
+      </w:r>
+      <w:r>
+        <w:rPr>
+          <w:rFonts w:ascii="Times New Roman" w:hAnsi="Times New Roman" w:cs="Times New Roman"/>
+          <w:sz w:val="24"/>
+          <w:szCs w:val="24"/>
+        </w:rPr>
+        <w:t xml:space="preserve"> load until output is shorted through your current meter. Verify </w:t>
+      </w:r>
+      <w:r>
+        <w:rPr>
+          <w:rFonts w:ascii="Times New Roman" w:hAnsi="Times New Roman" w:cs="Times New Roman"/>
+          <w:sz w:val="24"/>
+          <w:szCs w:val="24"/>
+        </w:rPr>
+        <w:t xml:space="preserve">current </w:t>
+      </w:r>
+      <w:r>
+        <w:rPr>
+          <w:rFonts w:ascii="Times New Roman" w:hAnsi="Times New Roman" w:cs="Times New Roman"/>
+          <w:sz w:val="24"/>
+          <w:szCs w:val="24"/>
+        </w:rPr>
+        <w:t>limiting range</w:t>
+      </w:r>
+      <w:r>
+        <w:rPr>
+          <w:rFonts w:ascii="Times New Roman" w:hAnsi="Times New Roman" w:cs="Times New Roman"/>
+          <w:sz w:val="24"/>
+          <w:szCs w:val="24"/>
+        </w:rPr>
+        <w:t xml:space="preserve"> of operation</w:t>
+      </w:r>
+      <w:r>
+        <w:rPr>
+          <w:rFonts w:ascii="Times New Roman" w:hAnsi="Times New Roman" w:cs="Times New Roman"/>
+          <w:sz w:val="24"/>
+          <w:szCs w:val="24"/>
+        </w:rPr>
+        <w:t xml:space="preserve"> with shorted output</w:t>
+      </w:r>
+      <w:r>
+        <w:rPr>
+          <w:rFonts w:ascii="Times New Roman" w:hAnsi="Times New Roman" w:cs="Times New Roman"/>
+          <w:sz w:val="24"/>
+          <w:szCs w:val="24"/>
+        </w:rPr>
+        <w:t xml:space="preserve">. </w:t>
+      </w:r>
+    </w:p>
+    <w:p>
+      <w:pPr>
+        <w:pStyle w:val="ListParagraph"/>
+        <w:numPr>
+          <w:ilvl w:val="1"/>
+          <w:numId w:val="3"/>
+        </w:numPr>
+        <w:spacing w:line="240" w:lineRule="auto"/>
+        <w:rPr>
+          <w:rFonts w:ascii="Times New Roman" w:hAnsi="Times New Roman" w:cs="Times New Roman"/>
+          <w:sz w:val="24"/>
+          <w:szCs w:val="24"/>
+        </w:rPr>
+      </w:pPr>
+      <w:r>
+        <w:rPr>
           <w:noProof/>
         </w:rPr>
         <w:drawing>
-          <wp:anchor distT="0" distB="0" distL="114300" distR="114300" simplePos="0" relativeHeight="251665408" behindDoc="0" locked="0" layoutInCell="1" allowOverlap="1" wp14:anchorId="5F15FD46" wp14:editId="43CEC2B8">
+          <wp:anchor distT="0" distB="0" distL="114300" distR="114300" simplePos="0" relativeHeight="251665408" behindDoc="0" locked="0" layoutInCell="1" allowOverlap="1" wp14:anchorId="5F15FD46" wp14:editId="0071A770">
             <wp:simplePos x="0" y="0"/>
             <wp:positionH relativeFrom="margin">
-              <wp:align>right</wp:align>
+              <wp:posOffset>53340</wp:posOffset>
             </wp:positionH>
             <wp:positionV relativeFrom="page">
-              <wp:posOffset>6375400</wp:posOffset>
+              <wp:posOffset>6372225</wp:posOffset>
             </wp:positionV>
-            <wp:extent cx="5943600" cy="2382520"/>
+            <wp:extent cx="5835650" cy="2382520"/>
             <wp:effectExtent l="0" t="0" r="0" b="0"/>
             <wp:wrapTopAndBottom/>
             <wp:docPr id="9" name="Picture 9"/>
@@ -1604,11 +1674,11 @@
               <a:graphicData uri="http://schemas.openxmlformats.org/drawingml/2006/picture">
                 <pic:pic xmlns:pic="http://schemas.openxmlformats.org/drawingml/2006/picture">
                   <pic:nvPicPr>
-                    <pic:cNvPr id="1" name=""/>
+                    <pic:cNvPr id="9" name="Picture 9"/>
                     <pic:cNvPicPr/>
                   </pic:nvPicPr>
                   <pic:blipFill>
-                    <a:blip r:embed="rId15">
+                    <a:blip r:embed="rId16">
                       <a:extLst>
                         <a:ext uri="{28A0092B-C50C-407E-A947-70E740481C1C}">
                           <a14:useLocalDpi xmlns:a14="http://schemas.microsoft.com/office/drawing/2010/main" val="0"/>
@@ -1622,7 +1692,7 @@
                   <pic:spPr>
                     <a:xfrm>
                       <a:off x="0" y="0"/>
-                      <a:ext cx="5943600" cy="2382520"/>
+                      <a:ext cx="5835650" cy="2382520"/>
                     </a:xfrm>
                     <a:prstGeom prst="rect">
                       <a:avLst/>
@@ -1631,112 +1701,12 @@
                 </pic:pic>
               </a:graphicData>
             </a:graphic>
+            <wp14:sizeRelH relativeFrom="margin">
+              <wp14:pctWidth>0</wp14:pctWidth>
+            </wp14:sizeRelH>
           </wp:anchor>
         </w:drawing>
       </w:r>
-      <w:r>
-        <w:rPr>
-          <w:rFonts w:ascii="Times New Roman" w:hAnsi="Times New Roman" w:cs="Times New Roman"/>
-          <w:sz w:val="24"/>
-          <w:szCs w:val="24"/>
-        </w:rPr>
-        <w:t>Breadboard</w:t>
-      </w:r>
-      <w:r>
-        <w:rPr>
-          <w:rFonts w:ascii="Times New Roman" w:hAnsi="Times New Roman" w:cs="Times New Roman"/>
-          <w:sz w:val="24"/>
-          <w:szCs w:val="24"/>
-        </w:rPr>
-        <w:t xml:space="preserve"> and </w:t>
-      </w:r>
-      <w:r>
-        <w:rPr>
-          <w:rFonts w:ascii="Times New Roman" w:hAnsi="Times New Roman" w:cs="Times New Roman"/>
-          <w:sz w:val="24"/>
-          <w:szCs w:val="24"/>
-        </w:rPr>
-        <w:t>v</w:t>
-      </w:r>
-      <w:r>
-        <w:rPr>
-          <w:rFonts w:ascii="Times New Roman" w:hAnsi="Times New Roman" w:cs="Times New Roman"/>
-          <w:sz w:val="24"/>
-          <w:szCs w:val="24"/>
-        </w:rPr>
-        <w:t>erify current-limiting operation by incrementally increase</w:t>
-      </w:r>
-      <w:r>
-        <w:rPr>
-          <w:rFonts w:ascii="Times New Roman" w:hAnsi="Times New Roman" w:cs="Times New Roman"/>
-          <w:sz w:val="24"/>
-          <w:szCs w:val="24"/>
-        </w:rPr>
-        <w:t xml:space="preserve"> the circuit</w:t>
-      </w:r>
-      <w:r>
-        <w:rPr>
-          <w:rFonts w:ascii="Times New Roman" w:hAnsi="Times New Roman" w:cs="Times New Roman"/>
-          <w:sz w:val="24"/>
-          <w:szCs w:val="24"/>
-        </w:rPr>
-        <w:t xml:space="preserve"> load until output is shorted through your current meter. Verify </w:t>
-      </w:r>
-      <w:r>
-        <w:rPr>
-          <w:rFonts w:ascii="Times New Roman" w:hAnsi="Times New Roman" w:cs="Times New Roman"/>
-          <w:sz w:val="24"/>
-          <w:szCs w:val="24"/>
-        </w:rPr>
-        <w:t xml:space="preserve">current </w:t>
-      </w:r>
-      <w:r>
-        <w:rPr>
-          <w:rFonts w:ascii="Times New Roman" w:hAnsi="Times New Roman" w:cs="Times New Roman"/>
-          <w:sz w:val="24"/>
-          <w:szCs w:val="24"/>
-        </w:rPr>
-        <w:t>limiting range</w:t>
-      </w:r>
-      <w:r>
-        <w:rPr>
-          <w:rFonts w:ascii="Times New Roman" w:hAnsi="Times New Roman" w:cs="Times New Roman"/>
-          <w:sz w:val="24"/>
-          <w:szCs w:val="24"/>
-        </w:rPr>
-        <w:t xml:space="preserve"> of operation</w:t>
-      </w:r>
-      <w:r>
-        <w:rPr>
-          <w:rFonts w:ascii="Times New Roman" w:hAnsi="Times New Roman" w:cs="Times New Roman"/>
-          <w:sz w:val="24"/>
-          <w:szCs w:val="24"/>
-        </w:rPr>
-        <w:t xml:space="preserve"> with shorted output</w:t>
-      </w:r>
-      <w:r>
-        <w:rPr>
-          <w:rFonts w:ascii="Times New Roman" w:hAnsi="Times New Roman" w:cs="Times New Roman"/>
-          <w:sz w:val="24"/>
-          <w:szCs w:val="24"/>
-        </w:rPr>
-        <w:t xml:space="preserve">. </w:t>
-      </w:r>
-    </w:p>
-    <w:p>
-      <w:pPr>
-        <w:pStyle w:val="ListParagraph"/>
-        <w:numPr>
-          <w:ilvl w:val="1"/>
-          <w:numId w:val="3"/>
-        </w:numPr>
-        <w:spacing w:line="240" w:lineRule="auto"/>
-        <w:rPr>
-          <w:rFonts w:ascii="Times New Roman" w:hAnsi="Times New Roman" w:cs="Times New Roman"/>
-          <w:sz w:val="24"/>
-          <w:szCs w:val="24"/>
-        </w:rPr>
-      </w:pPr>
       <w:r>
         <w:rPr>
           <w:rFonts w:ascii="Times New Roman" w:hAnsi="Times New Roman" w:cs="Times New Roman"/>
@@ -1875,7 +1845,7 @@
                     <pic:cNvPicPr/>
                   </pic:nvPicPr>
                   <pic:blipFill>
-                    <a:blip r:embed="rId16">
+                    <a:blip r:embed="rId17">
                       <a:extLst>
                         <a:ext uri="{28A0092B-C50C-407E-A947-70E740481C1C}">
                           <a14:useLocalDpi xmlns:a14="http://schemas.microsoft.com/office/drawing/2010/main" val="0"/>
@@ -2050,19 +2020,66 @@
       </w:pPr>
       <w:r>
         <w:rPr>
+          <w:rFonts w:ascii="Times New Roman" w:hAnsi="Times New Roman" w:cs="Times New Roman"/>
+          <w:sz w:val="24"/>
+          <w:szCs w:val="24"/>
+        </w:rPr>
+        <w:t>Breadboard</w:t>
+      </w:r>
+      <w:r>
+        <w:rPr>
+          <w:rFonts w:ascii="Times New Roman" w:hAnsi="Times New Roman" w:cs="Times New Roman"/>
+          <w:sz w:val="24"/>
+          <w:szCs w:val="24"/>
+        </w:rPr>
+        <w:t xml:space="preserve"> and </w:t>
+      </w:r>
+      <w:r>
+        <w:rPr>
+          <w:rFonts w:ascii="Times New Roman" w:hAnsi="Times New Roman" w:cs="Times New Roman"/>
+          <w:sz w:val="24"/>
+          <w:szCs w:val="24"/>
+        </w:rPr>
+        <w:t>v</w:t>
+      </w:r>
+      <w:r>
+        <w:rPr>
+          <w:rFonts w:ascii="Times New Roman" w:hAnsi="Times New Roman" w:cs="Times New Roman"/>
+          <w:sz w:val="24"/>
+          <w:szCs w:val="24"/>
+        </w:rPr>
+        <w:t>erify operation of the Overvoltage/Output Shorted indicator.</w:t>
+      </w:r>
+    </w:p>
+    <w:p>
+      <w:pPr>
+        <w:pStyle w:val="ListParagraph"/>
+        <w:numPr>
+          <w:ilvl w:val="1"/>
+          <w:numId w:val="3"/>
+        </w:numPr>
+        <w:spacing w:line="240" w:lineRule="auto"/>
+        <w:rPr>
+          <w:rFonts w:ascii="Times New Roman" w:hAnsi="Times New Roman" w:cs="Times New Roman"/>
+          <w:sz w:val="24"/>
+          <w:szCs w:val="24"/>
+        </w:rPr>
+      </w:pPr>
+      <w:r>
+        <w:rPr>
           <w:noProof/>
         </w:rPr>
         <w:drawing>
-          <wp:anchor distT="0" distB="0" distL="114300" distR="114300" simplePos="0" relativeHeight="251667456" behindDoc="0" locked="0" layoutInCell="1" allowOverlap="1" wp14:anchorId="0EE8BE29" wp14:editId="075E6E3D">
+          <wp:anchor distT="0" distB="0" distL="114300" distR="114300" simplePos="0" relativeHeight="251667456" behindDoc="0" locked="0" layoutInCell="1" allowOverlap="1" wp14:anchorId="0EE8BE29" wp14:editId="3E96ED93">
             <wp:simplePos x="0" y="0"/>
             <wp:positionH relativeFrom="margin">
-              <wp:align>center</wp:align>
+              <wp:posOffset>-276225</wp:posOffset>
             </wp:positionH>
             <wp:positionV relativeFrom="page">
-              <wp:posOffset>5880100</wp:posOffset>
+              <wp:posOffset>5931535</wp:posOffset>
             </wp:positionV>
-            <wp:extent cx="6488430" cy="3076575"/>
-            <wp:effectExtent l="0" t="0" r="7620" b="9525"/>
+            <wp:extent cx="6488430" cy="2966085"/>
+            <wp:effectExtent l="0" t="0" r="7620" b="5715"/>
             <wp:wrapTopAndBottom/>
             <wp:docPr id="11" name="Picture 11"/>
             <wp:cNvGraphicFramePr>
@@ -2072,11 +2089,11 @@
               <a:graphicData uri="http://schemas.openxmlformats.org/drawingml/2006/picture">
                 <pic:pic xmlns:pic="http://schemas.openxmlformats.org/drawingml/2006/picture">
                   <pic:nvPicPr>
-                    <pic:cNvPr id="1" name=""/>
+                    <pic:cNvPr id="11" name="Picture 11"/>
                     <pic:cNvPicPr/>
                   </pic:nvPicPr>
                   <pic:blipFill>
-                    <a:blip r:embed="rId17" cstate="print">
+                    <a:blip r:embed="rId18">
                       <a:extLst>
                         <a:ext uri="{28A0092B-C50C-407E-A947-70E740481C1C}">
                           <a14:useLocalDpi xmlns:a14="http://schemas.microsoft.com/office/drawing/2010/main" val="0"/>
@@ -2090,7 +2107,7 @@
                   <pic:spPr>
                     <a:xfrm>
                       <a:off x="0" y="0"/>
-                      <a:ext cx="6488430" cy="3076575"/>
+                      <a:ext cx="6488430" cy="2966085"/>
                     </a:xfrm>
                     <a:prstGeom prst="rect">
                       <a:avLst/>
@@ -2099,56 +2116,12 @@
                 </pic:pic>
               </a:graphicData>
             </a:graphic>
+            <wp14:sizeRelV relativeFrom="margin">
+              <wp14:pctHeight>0</wp14:pctHeight>
+            </wp14:sizeRelV>
           </wp:anchor>
         </w:drawing>
       </w:r>
-      <w:r>
-        <w:rPr>
-          <w:rFonts w:ascii="Times New Roman" w:hAnsi="Times New Roman" w:cs="Times New Roman"/>
-          <w:sz w:val="24"/>
-          <w:szCs w:val="24"/>
-        </w:rPr>
-        <w:t>Breadboard</w:t>
-      </w:r>
-      <w:r>
-        <w:rPr>
-          <w:rFonts w:ascii="Times New Roman" w:hAnsi="Times New Roman" w:cs="Times New Roman"/>
-          <w:sz w:val="24"/>
-          <w:szCs w:val="24"/>
-        </w:rPr>
-        <w:t xml:space="preserve"> and </w:t>
-      </w:r>
-      <w:r>
-        <w:rPr>
-          <w:rFonts w:ascii="Times New Roman" w:hAnsi="Times New Roman" w:cs="Times New Roman"/>
-          <w:sz w:val="24"/>
-          <w:szCs w:val="24"/>
-        </w:rPr>
-        <w:t>v</w:t>
-      </w:r>
-      <w:r>
-        <w:rPr>
-          <w:rFonts w:ascii="Times New Roman" w:hAnsi="Times New Roman" w:cs="Times New Roman"/>
-          <w:sz w:val="24"/>
-          <w:szCs w:val="24"/>
-        </w:rPr>
-        <w:t>erify operation of the Overvoltage/Output Shorted indicator.</w:t>
-      </w:r>
-    </w:p>
-    <w:p>
-      <w:pPr>
-        <w:pStyle w:val="ListParagraph"/>
-        <w:numPr>
-          <w:ilvl w:val="1"/>
-          <w:numId w:val="3"/>
-        </w:numPr>
-        <w:spacing w:line="240" w:lineRule="auto"/>
-        <w:rPr>
-          <w:rFonts w:ascii="Times New Roman" w:hAnsi="Times New Roman" w:cs="Times New Roman"/>
-          <w:sz w:val="24"/>
-          <w:szCs w:val="24"/>
-        </w:rPr>
-      </w:pPr>
       <w:r>
         <w:rPr>
           <w:rFonts w:ascii="Times New Roman" w:hAnsi="Times New Roman" w:cs="Times New Roman"/>
@@ -2497,7 +2470,7 @@
                     <pic:cNvPicPr/>
                   </pic:nvPicPr>
                   <pic:blipFill>
-                    <a:blip r:embed="rId18">
+                    <a:blip r:embed="rId19">
                       <a:extLst>
                         <a:ext uri="{28A0092B-C50C-407E-A947-70E740481C1C}">
                           <a14:useLocalDpi xmlns:a14="http://schemas.microsoft.com/office/drawing/2010/main" val="0"/>
@@ -2688,8 +2661,8 @@
       </w:r>
     </w:p>
     <w:sectPr>
-      <w:headerReference w:type="default" r:id="rId19"/>
-      <w:footerReference w:type="default" r:id="rId20"/>
+      <w:headerReference w:type="default" r:id="rId20"/>
+      <w:footerReference w:type="default" r:id="rId21"/>
       <w:pgSz w:w="12240" w:h="15840"/>
       <w:pgMar w:top="1440" w:right="1440" w:bottom="1440" w:left="1440" w:header="720" w:footer="720" w:gutter="0"/>
       <w:cols w:space="720"/>
@@ -3843,6 +3816,7 @@
     <w:lsdException w:name="HTML Sample" w:semiHidden="1" w:unhideWhenUsed="1"/>
     <w:lsdException w:name="HTML Typewriter" w:semiHidden="1" w:unhideWhenUsed="1"/>
     <w:lsdException w:name="HTML Variable" w:semiHidden="1" w:unhideWhenUsed="1"/>
+    <w:lsdException w:name="Normal Table" w:semiHidden="1" w:unhideWhenUsed="1"/>
     <w:lsdException w:name="annotation subject" w:semiHidden="1" w:unhideWhenUsed="1"/>
     <w:lsdException w:name="No List" w:semiHidden="1" w:unhideWhenUsed="1"/>
     <w:lsdException w:name="Outline List 1" w:semiHidden="1" w:unhideWhenUsed="1"/>
@@ -3889,8 +3863,10 @@
     <w:lsdException w:name="Table Subtle 2" w:semiHidden="1" w:unhideWhenUsed="1"/>
     <w:lsdException w:name="Table Web 1" w:semiHidden="1" w:unhideWhenUsed="1"/>
     <w:lsdException w:name="Table Web 2" w:semiHidden="1" w:unhideWhenUsed="1"/>
+    <w:lsdException w:name="Table Web 3" w:semiHidden="1" w:unhideWhenUsed="1"/>
     <w:lsdException w:name="Balloon Text" w:semiHidden="1" w:unhideWhenUsed="1"/>
     <w:lsdException w:name="Table Grid" w:uiPriority="39"/>
+    <w:lsdException w:name="Table Theme" w:semiHidden="1" w:unhideWhenUsed="1"/>
     <w:lsdException w:name="Placeholder Text" w:semiHidden="1"/>
     <w:lsdException w:name="No Spacing" w:uiPriority="1" w:qFormat="1"/>
     <w:lsdException w:name="Light Shading" w:uiPriority="60"/>
@@ -4370,6 +4346,7 @@
     <w:rsid w:val="00167419"/>
     <w:rsid w:val="00217677"/>
     <w:rsid w:val="0024528B"/>
+    <w:rsid w:val="005264C7"/>
     <w:rsid w:val="006E2724"/>
     <w:rsid w:val="00A40692"/>
     <w:rsid w:val="00D25600"/>
@@ -4518,6 +4495,7 @@
     <w:lsdException w:name="HTML Sample" w:semiHidden="1" w:unhideWhenUsed="1"/>
     <w:lsdException w:name="HTML Typewriter" w:semiHidden="1" w:unhideWhenUsed="1"/>
     <w:lsdException w:name="HTML Variable" w:semiHidden="1" w:unhideWhenUsed="1"/>
+    <w:lsdException w:name="Normal Table" w:semiHidden="1" w:unhideWhenUsed="1"/>
     <w:lsdException w:name="annotation subject" w:semiHidden="1" w:unhideWhenUsed="1"/>
     <w:lsdException w:name="No List" w:semiHidden="1" w:unhideWhenUsed="1"/>
     <w:lsdException w:name="Outline List 1" w:semiHidden="1" w:unhideWhenUsed="1"/>
@@ -4564,8 +4542,10 @@
     <w:lsdException w:name="Table Subtle 2" w:semiHidden="1" w:unhideWhenUsed="1"/>
     <w:lsdException w:name="Table Web 1" w:semiHidden="1" w:unhideWhenUsed="1"/>
     <w:lsdException w:name="Table Web 2" w:semiHidden="1" w:unhideWhenUsed="1"/>
+    <w:lsdException w:name="Table Web 3" w:semiHidden="1" w:unhideWhenUsed="1"/>
     <w:lsdException w:name="Balloon Text" w:semiHidden="1" w:unhideWhenUsed="1"/>
     <w:lsdException w:name="Table Grid" w:uiPriority="39"/>
+    <w:lsdException w:name="Table Theme" w:semiHidden="1" w:unhideWhenUsed="1"/>
     <w:lsdException w:name="Placeholder Text" w:semiHidden="1"/>
     <w:lsdException w:name="No Spacing" w:uiPriority="1" w:qFormat="1"/>
     <w:lsdException w:name="Light Shading" w:uiPriority="60"/>

</xml_diff>